<commit_message>
employee payroll app assignment
</commit_message>
<xml_diff>
--- a/images/prototype_chain.docx
+++ b/images/prototype_chain.docx
@@ -3,6 +3,531 @@
 <w:document xmlns:wpc="http://schemas.microsoft.com/office/word/2010/wordprocessingCanvas" xmlns:cx="http://schemas.microsoft.com/office/drawing/2014/chartex" xmlns:cx1="http://schemas.microsoft.com/office/drawing/2015/9/8/chartex" xmlns:cx2="http://schemas.microsoft.com/office/drawing/2015/10/21/chartex" xmlns:cx3="http://schemas.microsoft.com/office/drawing/2016/5/9/chartex" xmlns:cx4="http://schemas.microsoft.com/office/drawing/2016/5/10/chartex" xmlns:cx5="http://schemas.microsoft.com/office/drawing/2016/5/11/chartex" xmlns:cx6="http://schemas.microsoft.com/office/drawing/2016/5/12/chartex" xmlns:cx7="http://schemas.microsoft.com/office/drawing/2016/5/13/chartex" xmlns:cx8="http://schemas.microsoft.com/office/drawing/2016/5/14/chartex" xmlns:mc="http://schemas.openxmlformats.org/markup-compatibility/2006" xmlns:aink="http://schemas.microsoft.com/office/drawing/2016/ink" xmlns:am3d="http://schemas.microsoft.com/office/drawing/2017/model3d" xmlns:o="urn:schemas-microsoft-com:office:office" xmlns:r="http://schemas.openxmlformats.org/officeDocument/2006/relationships" xmlns:m="http://schemas.openxmlformats.org/officeDocument/2006/math" xmlns:v="urn:schemas-microsoft-com:vml" xmlns:wp14="http://schemas.microsoft.com/office/word/2010/wordprocessingDrawing" xmlns:wp="http://schemas.openxmlformats.org/drawingml/2006/wordprocessingDrawing" xmlns:w10="urn:schemas-microsoft-com:office:word" xmlns:w="http://schemas.openxmlformats.org/wordprocessingml/2006/main" xmlns:w14="http://schemas.microsoft.com/office/word/2010/wordml" xmlns:w15="http://schemas.microsoft.com/office/word/2012/wordml" xmlns:w16cid="http://schemas.microsoft.com/office/word/2016/wordml/cid" xmlns:w16se="http://schemas.microsoft.com/office/word/2015/wordml/symex" xmlns:wpg="http://schemas.microsoft.com/office/word/2010/wordprocessingGroup" xmlns:wpi="http://schemas.microsoft.com/office/word/2010/wordprocessingInk" xmlns:wne="http://schemas.microsoft.com/office/word/2006/wordml" xmlns:wps="http://schemas.microsoft.com/office/word/2010/wordprocessingShape" mc:Ignorable="w14 w15 w16se w16cid wp14">
   <w:body>
     <w:p>
+      <w:bookmarkStart w:id="0" w:name="_GoBack"/>
+      <w:bookmarkEnd w:id="0"/>
+      <w:r>
+        <w:rPr>
+          <w:noProof/>
+        </w:rPr>
+        <mc:AlternateContent>
+          <mc:Choice Requires="wps">
+            <w:drawing>
+              <wp:anchor distT="0" distB="0" distL="114300" distR="114300" simplePos="0" relativeHeight="251695104" behindDoc="0" locked="0" layoutInCell="1" allowOverlap="1" wp14:anchorId="1F9BE2B2" wp14:editId="73BB196D">
+                <wp:simplePos x="0" y="0"/>
+                <wp:positionH relativeFrom="column">
+                  <wp:posOffset>1181100</wp:posOffset>
+                </wp:positionH>
+                <wp:positionV relativeFrom="paragraph">
+                  <wp:posOffset>5246914</wp:posOffset>
+                </wp:positionV>
+                <wp:extent cx="424543" cy="266700"/>
+                <wp:effectExtent l="0" t="0" r="13970" b="19050"/>
+                <wp:wrapNone/>
+                <wp:docPr id="29" name="Text Box 29"/>
+                <wp:cNvGraphicFramePr/>
+                <a:graphic xmlns:a="http://schemas.openxmlformats.org/drawingml/2006/main">
+                  <a:graphicData uri="http://schemas.microsoft.com/office/word/2010/wordprocessingShape">
+                    <wps:wsp>
+                      <wps:cNvSpPr txBox="1"/>
+                      <wps:spPr>
+                        <a:xfrm>
+                          <a:off x="0" y="0"/>
+                          <a:ext cx="424543" cy="266700"/>
+                        </a:xfrm>
+                        <a:prstGeom prst="rect">
+                          <a:avLst/>
+                        </a:prstGeom>
+                        <a:solidFill>
+                          <a:schemeClr val="lt1"/>
+                        </a:solidFill>
+                        <a:ln w="6350">
+                          <a:solidFill>
+                            <a:prstClr val="black"/>
+                          </a:solidFill>
+                        </a:ln>
+                      </wps:spPr>
+                      <wps:txbx>
+                        <w:txbxContent>
+                          <w:p>
+                            <w:r>
+                              <w:t>0</w:t>
+                            </w:r>
+                          </w:p>
+                        </w:txbxContent>
+                      </wps:txbx>
+                      <wps:bodyPr rot="0" spcFirstLastPara="0" vertOverflow="overflow" horzOverflow="overflow" vert="horz" wrap="square" lIns="91440" tIns="45720" rIns="91440" bIns="45720" numCol="1" spcCol="0" rtlCol="0" fromWordArt="0" anchor="t" anchorCtr="0" forceAA="0" compatLnSpc="1">
+                        <a:prstTxWarp prst="textNoShape">
+                          <a:avLst/>
+                        </a:prstTxWarp>
+                        <a:noAutofit/>
+                      </wps:bodyPr>
+                    </wps:wsp>
+                  </a:graphicData>
+                </a:graphic>
+                <wp14:sizeRelV relativeFrom="margin">
+                  <wp14:pctHeight>0</wp14:pctHeight>
+                </wp14:sizeRelV>
+              </wp:anchor>
+            </w:drawing>
+          </mc:Choice>
+          <mc:Fallback>
+            <w:pict>
+              <v:shapetype w14:anchorId="1F9BE2B2" id="_x0000_t202" coordsize="21600,21600" o:spt="202" path="m,l,21600r21600,l21600,xe">
+                <v:stroke joinstyle="miter"/>
+                <v:path gradientshapeok="t" o:connecttype="rect"/>
+              </v:shapetype>
+              <v:shape id="Text Box 29" o:spid="_x0000_s1026" type="#_x0000_t202" style="position:absolute;margin-left:93pt;margin-top:413.15pt;width:33.45pt;height:21pt;z-index:251695104;visibility:visible;mso-wrap-style:square;mso-height-percent:0;mso-wrap-distance-left:9pt;mso-wrap-distance-top:0;mso-wrap-distance-right:9pt;mso-wrap-distance-bottom:0;mso-position-horizontal:absolute;mso-position-horizontal-relative:text;mso-position-vertical:absolute;mso-position-vertical-relative:text;mso-height-percent:0;mso-height-relative:margin;v-text-anchor:top" o:gfxdata="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" fillcolor="white [3201]" strokeweight=".5pt">
+                <v:textbox>
+                  <w:txbxContent>
+                    <w:p>
+                      <w:r>
+                        <w:t>0</w:t>
+                      </w:r>
+                    </w:p>
+                  </w:txbxContent>
+                </v:textbox>
+              </v:shape>
+            </w:pict>
+          </mc:Fallback>
+        </mc:AlternateContent>
+      </w:r>
+      <w:r>
+        <w:rPr>
+          <w:noProof/>
+        </w:rPr>
+        <mc:AlternateContent>
+          <mc:Choice Requires="wps">
+            <w:drawing>
+              <wp:anchor distT="0" distB="0" distL="114300" distR="114300" simplePos="0" relativeHeight="251700224" behindDoc="0" locked="0" layoutInCell="1" allowOverlap="1" wp14:anchorId="7E00D225" wp14:editId="25F6A0CD">
+                <wp:simplePos x="0" y="0"/>
+                <wp:positionH relativeFrom="column">
+                  <wp:posOffset>2253342</wp:posOffset>
+                </wp:positionH>
+                <wp:positionV relativeFrom="paragraph">
+                  <wp:posOffset>3984170</wp:posOffset>
+                </wp:positionV>
+                <wp:extent cx="299357" cy="1616529"/>
+                <wp:effectExtent l="0" t="38100" r="62865" b="22225"/>
+                <wp:wrapNone/>
+                <wp:docPr id="32" name="Straight Arrow Connector 32"/>
+                <wp:cNvGraphicFramePr/>
+                <a:graphic xmlns:a="http://schemas.openxmlformats.org/drawingml/2006/main">
+                  <a:graphicData uri="http://schemas.microsoft.com/office/word/2010/wordprocessingShape">
+                    <wps:wsp>
+                      <wps:cNvCnPr/>
+                      <wps:spPr>
+                        <a:xfrm flipV="1">
+                          <a:off x="0" y="0"/>
+                          <a:ext cx="299357" cy="1616529"/>
+                        </a:xfrm>
+                        <a:prstGeom prst="straightConnector1">
+                          <a:avLst/>
+                        </a:prstGeom>
+                        <a:ln>
+                          <a:solidFill>
+                            <a:schemeClr val="tx1"/>
+                          </a:solidFill>
+                          <a:tailEnd type="triangle"/>
+                        </a:ln>
+                      </wps:spPr>
+                      <wps:style>
+                        <a:lnRef idx="1">
+                          <a:schemeClr val="accent1"/>
+                        </a:lnRef>
+                        <a:fillRef idx="0">
+                          <a:schemeClr val="accent1"/>
+                        </a:fillRef>
+                        <a:effectRef idx="0">
+                          <a:schemeClr val="accent1"/>
+                        </a:effectRef>
+                        <a:fontRef idx="minor">
+                          <a:schemeClr val="tx1"/>
+                        </a:fontRef>
+                      </wps:style>
+                      <wps:bodyPr/>
+                    </wps:wsp>
+                  </a:graphicData>
+                </a:graphic>
+                <wp14:sizeRelH relativeFrom="margin">
+                  <wp14:pctWidth>0</wp14:pctWidth>
+                </wp14:sizeRelH>
+                <wp14:sizeRelV relativeFrom="margin">
+                  <wp14:pctHeight>0</wp14:pctHeight>
+                </wp14:sizeRelV>
+              </wp:anchor>
+            </w:drawing>
+          </mc:Choice>
+          <mc:Fallback>
+            <w:pict>
+              <v:shapetype w14:anchorId="0006D09C" id="_x0000_t32" coordsize="21600,21600" o:spt="32" o:oned="t" path="m,l21600,21600e" filled="f">
+                <v:path arrowok="t" fillok="f" o:connecttype="none"/>
+                <o:lock v:ext="edit" shapetype="t"/>
+              </v:shapetype>
+              <v:shape id="Straight Arrow Connector 32" o:spid="_x0000_s1026" type="#_x0000_t32" style="position:absolute;margin-left:177.45pt;margin-top:313.7pt;width:23.55pt;height:127.3pt;flip:y;z-index:251700224;visibility:visible;mso-wrap-style:square;mso-width-percent:0;mso-height-percent:0;mso-wrap-distance-left:9pt;mso-wrap-distance-top:0;mso-wrap-distance-right:9pt;mso-wrap-distance-bottom:0;mso-position-horizontal:absolute;mso-position-horizontal-relative:text;mso-position-vertical:absolute;mso-position-vertical-relative:text;mso-width-percent:0;mso-height-percent:0;mso-width-relative:margin;mso-height-relative:margin" o:gfxdata="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" strokecolor="black [3213]" strokeweight=".5pt">
+                <v:stroke endarrow="block" joinstyle="miter"/>
+              </v:shape>
+            </w:pict>
+          </mc:Fallback>
+        </mc:AlternateContent>
+      </w:r>
+      <w:r>
+        <w:rPr>
+          <w:noProof/>
+        </w:rPr>
+        <mc:AlternateContent>
+          <mc:Choice Requires="wps">
+            <w:drawing>
+              <wp:anchor distT="0" distB="0" distL="114300" distR="114300" simplePos="0" relativeHeight="251698176" behindDoc="0" locked="0" layoutInCell="1" allowOverlap="1" wp14:anchorId="112C6887" wp14:editId="5DAADCAC">
+                <wp:simplePos x="0" y="0"/>
+                <wp:positionH relativeFrom="column">
+                  <wp:posOffset>936171</wp:posOffset>
+                </wp:positionH>
+                <wp:positionV relativeFrom="paragraph">
+                  <wp:posOffset>4152900</wp:posOffset>
+                </wp:positionV>
+                <wp:extent cx="375558" cy="1485900"/>
+                <wp:effectExtent l="57150" t="38100" r="24765" b="19050"/>
+                <wp:wrapNone/>
+                <wp:docPr id="31" name="Straight Arrow Connector 31"/>
+                <wp:cNvGraphicFramePr/>
+                <a:graphic xmlns:a="http://schemas.openxmlformats.org/drawingml/2006/main">
+                  <a:graphicData uri="http://schemas.microsoft.com/office/word/2010/wordprocessingShape">
+                    <wps:wsp>
+                      <wps:cNvCnPr/>
+                      <wps:spPr>
+                        <a:xfrm flipH="1" flipV="1">
+                          <a:off x="0" y="0"/>
+                          <a:ext cx="375558" cy="1485900"/>
+                        </a:xfrm>
+                        <a:prstGeom prst="straightConnector1">
+                          <a:avLst/>
+                        </a:prstGeom>
+                        <a:ln>
+                          <a:solidFill>
+                            <a:schemeClr val="tx1"/>
+                          </a:solidFill>
+                          <a:tailEnd type="triangle"/>
+                        </a:ln>
+                      </wps:spPr>
+                      <wps:style>
+                        <a:lnRef idx="1">
+                          <a:schemeClr val="accent1"/>
+                        </a:lnRef>
+                        <a:fillRef idx="0">
+                          <a:schemeClr val="accent1"/>
+                        </a:fillRef>
+                        <a:effectRef idx="0">
+                          <a:schemeClr val="accent1"/>
+                        </a:effectRef>
+                        <a:fontRef idx="minor">
+                          <a:schemeClr val="tx1"/>
+                        </a:fontRef>
+                      </wps:style>
+                      <wps:bodyPr/>
+                    </wps:wsp>
+                  </a:graphicData>
+                </a:graphic>
+              </wp:anchor>
+            </w:drawing>
+          </mc:Choice>
+          <mc:Fallback>
+            <w:pict>
+              <v:shape w14:anchorId="190E98C8" id="Straight Arrow Connector 31" o:spid="_x0000_s1026" type="#_x0000_t32" style="position:absolute;margin-left:73.7pt;margin-top:327pt;width:29.55pt;height:117pt;flip:x y;z-index:251698176;visibility:visible;mso-wrap-style:square;mso-wrap-distance-left:9pt;mso-wrap-distance-top:0;mso-wrap-distance-right:9pt;mso-wrap-distance-bottom:0;mso-position-horizontal:absolute;mso-position-horizontal-relative:text;mso-position-vertical:absolute;mso-position-vertical-relative:text" o:gfxdata="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" strokecolor="black [3213]" strokeweight=".5pt">
+                <v:stroke endarrow="block" joinstyle="miter"/>
+              </v:shape>
+            </w:pict>
+          </mc:Fallback>
+        </mc:AlternateContent>
+      </w:r>
+      <w:r>
+        <w:rPr>
+          <w:noProof/>
+        </w:rPr>
+        <mc:AlternateContent>
+          <mc:Choice Requires="wps">
+            <w:drawing>
+              <wp:anchor distT="0" distB="0" distL="114300" distR="114300" simplePos="0" relativeHeight="251697152" behindDoc="0" locked="0" layoutInCell="1" allowOverlap="1" wp14:anchorId="58122E9B" wp14:editId="08D53DA1">
+                <wp:simplePos x="0" y="0"/>
+                <wp:positionH relativeFrom="column">
+                  <wp:posOffset>1997438</wp:posOffset>
+                </wp:positionH>
+                <wp:positionV relativeFrom="paragraph">
+                  <wp:posOffset>5262790</wp:posOffset>
+                </wp:positionV>
+                <wp:extent cx="424543" cy="217714"/>
+                <wp:effectExtent l="0" t="0" r="13970" b="11430"/>
+                <wp:wrapNone/>
+                <wp:docPr id="30" name="Text Box 30"/>
+                <wp:cNvGraphicFramePr/>
+                <a:graphic xmlns:a="http://schemas.openxmlformats.org/drawingml/2006/main">
+                  <a:graphicData uri="http://schemas.microsoft.com/office/word/2010/wordprocessingShape">
+                    <wps:wsp>
+                      <wps:cNvSpPr txBox="1"/>
+                      <wps:spPr>
+                        <a:xfrm>
+                          <a:off x="0" y="0"/>
+                          <a:ext cx="424543" cy="217714"/>
+                        </a:xfrm>
+                        <a:prstGeom prst="rect">
+                          <a:avLst/>
+                        </a:prstGeom>
+                        <a:solidFill>
+                          <a:schemeClr val="lt1"/>
+                        </a:solidFill>
+                        <a:ln w="6350">
+                          <a:solidFill>
+                            <a:prstClr val="black"/>
+                          </a:solidFill>
+                        </a:ln>
+                      </wps:spPr>
+                      <wps:txbx>
+                        <w:txbxContent>
+                          <w:p>
+                            <w:r>
+                              <w:t>1</w:t>
+                            </w:r>
+                          </w:p>
+                        </w:txbxContent>
+                      </wps:txbx>
+                      <wps:bodyPr rot="0" spcFirstLastPara="0" vertOverflow="overflow" horzOverflow="overflow" vert="horz" wrap="square" lIns="91440" tIns="45720" rIns="91440" bIns="45720" numCol="1" spcCol="0" rtlCol="0" fromWordArt="0" anchor="t" anchorCtr="0" forceAA="0" compatLnSpc="1">
+                        <a:prstTxWarp prst="textNoShape">
+                          <a:avLst/>
+                        </a:prstTxWarp>
+                        <a:noAutofit/>
+                      </wps:bodyPr>
+                    </wps:wsp>
+                  </a:graphicData>
+                </a:graphic>
+              </wp:anchor>
+            </w:drawing>
+          </mc:Choice>
+          <mc:Fallback>
+            <w:pict>
+              <v:shape w14:anchorId="58122E9B" id="Text Box 30" o:spid="_x0000_s1027" type="#_x0000_t202" style="position:absolute;margin-left:157.3pt;margin-top:414.4pt;width:33.45pt;height:17.15pt;z-index:251697152;visibility:visible;mso-wrap-style:square;mso-wrap-distance-left:9pt;mso-wrap-distance-top:0;mso-wrap-distance-right:9pt;mso-wrap-distance-bottom:0;mso-position-horizontal:absolute;mso-position-horizontal-relative:text;mso-position-vertical:absolute;mso-position-vertical-relative:text;v-text-anchor:top" o:gfxdata="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" fillcolor="white [3201]" strokeweight=".5pt">
+                <v:textbox>
+                  <w:txbxContent>
+                    <w:p>
+                      <w:r>
+                        <w:t>1</w:t>
+                      </w:r>
+                    </w:p>
+                  </w:txbxContent>
+                </v:textbox>
+              </v:shape>
+            </w:pict>
+          </mc:Fallback>
+        </mc:AlternateContent>
+      </w:r>
+      <w:r>
+        <w:rPr>
+          <w:noProof/>
+        </w:rPr>
+        <mc:AlternateContent>
+          <mc:Choice Requires="wps">
+            <w:drawing>
+              <wp:anchor distT="0" distB="0" distL="114300" distR="114300" simplePos="0" relativeHeight="251686912" behindDoc="0" locked="0" layoutInCell="1" allowOverlap="1" wp14:anchorId="72F48D72" wp14:editId="00CFC548">
+                <wp:simplePos x="0" y="0"/>
+                <wp:positionH relativeFrom="column">
+                  <wp:posOffset>952500</wp:posOffset>
+                </wp:positionH>
+                <wp:positionV relativeFrom="paragraph">
+                  <wp:posOffset>5573486</wp:posOffset>
+                </wp:positionV>
+                <wp:extent cx="1741714" cy="391795"/>
+                <wp:effectExtent l="0" t="0" r="11430" b="27305"/>
+                <wp:wrapNone/>
+                <wp:docPr id="22" name="Rectangle 22"/>
+                <wp:cNvGraphicFramePr/>
+                <a:graphic xmlns:a="http://schemas.openxmlformats.org/drawingml/2006/main">
+                  <a:graphicData uri="http://schemas.microsoft.com/office/word/2010/wordprocessingShape">
+                    <wps:wsp>
+                      <wps:cNvSpPr/>
+                      <wps:spPr>
+                        <a:xfrm>
+                          <a:off x="0" y="0"/>
+                          <a:ext cx="1741714" cy="391795"/>
+                        </a:xfrm>
+                        <a:prstGeom prst="rect">
+                          <a:avLst/>
+                        </a:prstGeom>
+                      </wps:spPr>
+                      <wps:style>
+                        <a:lnRef idx="2">
+                          <a:schemeClr val="accent1">
+                            <a:shade val="50000"/>
+                          </a:schemeClr>
+                        </a:lnRef>
+                        <a:fillRef idx="1">
+                          <a:schemeClr val="accent1"/>
+                        </a:fillRef>
+                        <a:effectRef idx="0">
+                          <a:schemeClr val="accent1"/>
+                        </a:effectRef>
+                        <a:fontRef idx="minor">
+                          <a:schemeClr val="lt1"/>
+                        </a:fontRef>
+                      </wps:style>
+                      <wps:bodyPr rot="0" spcFirstLastPara="0" vertOverflow="overflow" horzOverflow="overflow" vert="horz" wrap="square" lIns="91440" tIns="45720" rIns="91440" bIns="45720" numCol="1" spcCol="0" rtlCol="0" fromWordArt="0" anchor="ctr" anchorCtr="0" forceAA="0" compatLnSpc="1">
+                        <a:prstTxWarp prst="textNoShape">
+                          <a:avLst/>
+                        </a:prstTxWarp>
+                        <a:noAutofit/>
+                      </wps:bodyPr>
+                    </wps:wsp>
+                  </a:graphicData>
+                </a:graphic>
+                <wp14:sizeRelH relativeFrom="margin">
+                  <wp14:pctWidth>0</wp14:pctWidth>
+                </wp14:sizeRelH>
+                <wp14:sizeRelV relativeFrom="margin">
+                  <wp14:pctHeight>0</wp14:pctHeight>
+                </wp14:sizeRelV>
+              </wp:anchor>
+            </w:drawing>
+          </mc:Choice>
+          <mc:Fallback>
+            <w:pict>
+              <v:rect w14:anchorId="12EC46E2" id="Rectangle 22" o:spid="_x0000_s1026" style="position:absolute;margin-left:75pt;margin-top:438.85pt;width:137.15pt;height:30.85pt;z-index:251686912;visibility:visible;mso-wrap-style:square;mso-width-percent:0;mso-height-percent:0;mso-wrap-distance-left:9pt;mso-wrap-distance-top:0;mso-wrap-distance-right:9pt;mso-wrap-distance-bottom:0;mso-position-horizontal:absolute;mso-position-horizontal-relative:text;mso-position-vertical:absolute;mso-position-vertical-relative:text;mso-width-percent:0;mso-height-percent:0;mso-width-relative:margin;mso-height-relative:margin;v-text-anchor:middle" o:gfxdata="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" fillcolor="#4472c4 [3204]" strokecolor="#1f3763 [1604]" strokeweight="1pt"/>
+            </w:pict>
+          </mc:Fallback>
+        </mc:AlternateContent>
+      </w:r>
+      <w:r>
+        <w:rPr>
+          <w:noProof/>
+        </w:rPr>
+        <mc:AlternateContent>
+          <mc:Choice Requires="wps">
+            <w:drawing>
+              <wp:anchor distT="0" distB="0" distL="114300" distR="114300" simplePos="0" relativeHeight="251694080" behindDoc="0" locked="0" layoutInCell="1" allowOverlap="1" wp14:anchorId="612418E9" wp14:editId="50746DF9">
+                <wp:simplePos x="0" y="0"/>
+                <wp:positionH relativeFrom="column">
+                  <wp:posOffset>1883138</wp:posOffset>
+                </wp:positionH>
+                <wp:positionV relativeFrom="paragraph">
+                  <wp:posOffset>5622200</wp:posOffset>
+                </wp:positionV>
+                <wp:extent cx="653143" cy="261257"/>
+                <wp:effectExtent l="0" t="0" r="13970" b="24765"/>
+                <wp:wrapNone/>
+                <wp:docPr id="28" name="Rectangle 28"/>
+                <wp:cNvGraphicFramePr/>
+                <a:graphic xmlns:a="http://schemas.openxmlformats.org/drawingml/2006/main">
+                  <a:graphicData uri="http://schemas.microsoft.com/office/word/2010/wordprocessingShape">
+                    <wps:wsp>
+                      <wps:cNvSpPr/>
+                      <wps:spPr>
+                        <a:xfrm>
+                          <a:off x="0" y="0"/>
+                          <a:ext cx="653143" cy="261257"/>
+                        </a:xfrm>
+                        <a:prstGeom prst="rect">
+                          <a:avLst/>
+                        </a:prstGeom>
+                      </wps:spPr>
+                      <wps:style>
+                        <a:lnRef idx="2">
+                          <a:schemeClr val="accent1">
+                            <a:shade val="50000"/>
+                          </a:schemeClr>
+                        </a:lnRef>
+                        <a:fillRef idx="1">
+                          <a:schemeClr val="accent1"/>
+                        </a:fillRef>
+                        <a:effectRef idx="0">
+                          <a:schemeClr val="accent1"/>
+                        </a:effectRef>
+                        <a:fontRef idx="minor">
+                          <a:schemeClr val="lt1"/>
+                        </a:fontRef>
+                      </wps:style>
+                      <wps:bodyPr rot="0" spcFirstLastPara="0" vertOverflow="overflow" horzOverflow="overflow" vert="horz" wrap="square" lIns="91440" tIns="45720" rIns="91440" bIns="45720" numCol="1" spcCol="0" rtlCol="0" fromWordArt="0" anchor="ctr" anchorCtr="0" forceAA="0" compatLnSpc="1">
+                        <a:prstTxWarp prst="textNoShape">
+                          <a:avLst/>
+                        </a:prstTxWarp>
+                        <a:noAutofit/>
+                      </wps:bodyPr>
+                    </wps:wsp>
+                  </a:graphicData>
+                </a:graphic>
+              </wp:anchor>
+            </w:drawing>
+          </mc:Choice>
+          <mc:Fallback>
+            <w:pict>
+              <v:rect w14:anchorId="0B2C1DE8" id="Rectangle 28" o:spid="_x0000_s1026" style="position:absolute;margin-left:148.3pt;margin-top:442.7pt;width:51.45pt;height:20.55pt;z-index:251694080;visibility:visible;mso-wrap-style:square;mso-wrap-distance-left:9pt;mso-wrap-distance-top:0;mso-wrap-distance-right:9pt;mso-wrap-distance-bottom:0;mso-position-horizontal:absolute;mso-position-horizontal-relative:text;mso-position-vertical:absolute;mso-position-vertical-relative:text;v-text-anchor:middle" o:gfxdata="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" fillcolor="#4472c4 [3204]" strokecolor="#1f3763 [1604]" strokeweight="1pt"/>
+            </w:pict>
+          </mc:Fallback>
+        </mc:AlternateContent>
+      </w:r>
+      <w:r>
+        <w:rPr>
+          <w:noProof/>
+        </w:rPr>
+        <mc:AlternateContent>
+          <mc:Choice Requires="wps">
+            <w:drawing>
+              <wp:anchor distT="0" distB="0" distL="114300" distR="114300" simplePos="0" relativeHeight="251692032" behindDoc="0" locked="0" layoutInCell="1" allowOverlap="1" wp14:anchorId="3FD05AD6" wp14:editId="655CFEBC">
+                <wp:simplePos x="0" y="0"/>
+                <wp:positionH relativeFrom="column">
+                  <wp:posOffset>1115786</wp:posOffset>
+                </wp:positionH>
+                <wp:positionV relativeFrom="paragraph">
+                  <wp:posOffset>5633357</wp:posOffset>
+                </wp:positionV>
+                <wp:extent cx="653143" cy="261257"/>
+                <wp:effectExtent l="0" t="0" r="13970" b="24765"/>
+                <wp:wrapNone/>
+                <wp:docPr id="27" name="Rectangle 27"/>
+                <wp:cNvGraphicFramePr/>
+                <a:graphic xmlns:a="http://schemas.openxmlformats.org/drawingml/2006/main">
+                  <a:graphicData uri="http://schemas.microsoft.com/office/word/2010/wordprocessingShape">
+                    <wps:wsp>
+                      <wps:cNvSpPr/>
+                      <wps:spPr>
+                        <a:xfrm>
+                          <a:off x="0" y="0"/>
+                          <a:ext cx="653143" cy="261257"/>
+                        </a:xfrm>
+                        <a:prstGeom prst="rect">
+                          <a:avLst/>
+                        </a:prstGeom>
+                      </wps:spPr>
+                      <wps:style>
+                        <a:lnRef idx="2">
+                          <a:schemeClr val="accent1">
+                            <a:shade val="50000"/>
+                          </a:schemeClr>
+                        </a:lnRef>
+                        <a:fillRef idx="1">
+                          <a:schemeClr val="accent1"/>
+                        </a:fillRef>
+                        <a:effectRef idx="0">
+                          <a:schemeClr val="accent1"/>
+                        </a:effectRef>
+                        <a:fontRef idx="minor">
+                          <a:schemeClr val="lt1"/>
+                        </a:fontRef>
+                      </wps:style>
+                      <wps:bodyPr rot="0" spcFirstLastPara="0" vertOverflow="overflow" horzOverflow="overflow" vert="horz" wrap="square" lIns="91440" tIns="45720" rIns="91440" bIns="45720" numCol="1" spcCol="0" rtlCol="0" fromWordArt="0" anchor="ctr" anchorCtr="0" forceAA="0" compatLnSpc="1">
+                        <a:prstTxWarp prst="textNoShape">
+                          <a:avLst/>
+                        </a:prstTxWarp>
+                        <a:noAutofit/>
+                      </wps:bodyPr>
+                    </wps:wsp>
+                  </a:graphicData>
+                </a:graphic>
+              </wp:anchor>
+            </w:drawing>
+          </mc:Choice>
+          <mc:Fallback>
+            <w:pict>
+              <v:rect w14:anchorId="76588447" id="Rectangle 27" o:spid="_x0000_s1026" style="position:absolute;margin-left:87.85pt;margin-top:443.55pt;width:51.45pt;height:20.55pt;z-index:251692032;visibility:visible;mso-wrap-style:square;mso-wrap-distance-left:9pt;mso-wrap-distance-top:0;mso-wrap-distance-right:9pt;mso-wrap-distance-bottom:0;mso-position-horizontal:absolute;mso-position-horizontal-relative:text;mso-position-vertical:absolute;mso-position-vertical-relative:text;v-text-anchor:middle" o:gfxdata="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" fillcolor="#4472c4 [3204]" strokecolor="#1f3763 [1604]" strokeweight="1pt"/>
+            </w:pict>
+          </mc:Fallback>
+        </mc:AlternateContent>
+      </w:r>
       <w:r>
         <w:rPr>
           <w:noProof/>
@@ -62,11 +587,7 @@
           </mc:Choice>
           <mc:Fallback>
             <w:pict>
-              <v:shapetype w14:anchorId="72F63489" id="_x0000_t32" coordsize="21600,21600" o:spt="32" o:oned="t" path="m,l21600,21600e" filled="f">
-                <v:path arrowok="t" fillok="f" o:connecttype="none"/>
-                <o:lock v:ext="edit" shapetype="t"/>
-              </v:shapetype>
-              <v:shape id="Straight Arrow Connector 26" o:spid="_x0000_s1026" type="#_x0000_t32" style="position:absolute;margin-left:427.3pt;margin-top:133.3pt;width:3.45pt;height:27.85pt;flip:x y;z-index:251691008;visibility:visible;mso-wrap-style:square;mso-wrap-distance-left:9pt;mso-wrap-distance-top:0;mso-wrap-distance-right:9pt;mso-wrap-distance-bottom:0;mso-position-horizontal:absolute;mso-position-horizontal-relative:text;mso-position-vertical:absolute;mso-position-vertical-relative:text" o:gfxdata="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" strokecolor="#4472c4 [3204]" strokeweight=".5pt">
+              <v:shape w14:anchorId="247FCEA4" id="Straight Arrow Connector 26" o:spid="_x0000_s1026" type="#_x0000_t32" style="position:absolute;margin-left:427.3pt;margin-top:133.3pt;width:3.45pt;height:27.85pt;flip:x y;z-index:251691008;visibility:visible;mso-wrap-style:square;mso-wrap-distance-left:9pt;mso-wrap-distance-top:0;mso-wrap-distance-right:9pt;mso-wrap-distance-bottom:0;mso-position-horizontal:absolute;mso-position-horizontal-relative:text;mso-position-vertical:absolute;mso-position-vertical-relative:text" o:gfxdata="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" strokecolor="#4472c4 [3204]" strokeweight=".5pt">
                 <v:stroke endarrow="block" joinstyle="miter"/>
               </v:shape>
             </w:pict>
@@ -173,7 +694,7 @@
           </mc:Choice>
           <mc:Fallback>
             <w:pict>
-              <v:roundrect w14:anchorId="6CFBA2A4" id="Rectangle: Rounded Corners 25" o:spid="_x0000_s1026" style="position:absolute;margin-left:388.7pt;margin-top:51.45pt;width:95.15pt;height:81.45pt;z-index:251689984;visibility:visible;mso-wrap-style:square;mso-wrap-distance-left:9pt;mso-wrap-distance-top:0;mso-wrap-distance-right:9pt;mso-wrap-distance-bottom:0;mso-position-horizontal:absolute;mso-position-horizontal-relative:text;mso-position-vertical:absolute;mso-position-vertical-relative:text;v-text-anchor:middle" arcsize="10923f" o:gfxdata="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" fillcolor="#4472c4 [3204]" strokecolor="#1f3763 [1604]" strokeweight="1pt">
+              <v:roundrect w14:anchorId="6CFBA2A4" id="Rectangle: Rounded Corners 25" o:spid="_x0000_s1028" style="position:absolute;margin-left:388.7pt;margin-top:51.45pt;width:95.15pt;height:81.45pt;z-index:251689984;visibility:visible;mso-wrap-style:square;mso-wrap-distance-left:9pt;mso-wrap-distance-top:0;mso-wrap-distance-right:9pt;mso-wrap-distance-bottom:0;mso-position-horizontal:absolute;mso-position-horizontal-relative:text;mso-position-vertical:absolute;mso-position-vertical-relative:text;v-text-anchor:middle" arcsize="10923f" o:gfxdata="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" fillcolor="#4472c4 [3204]" strokecolor="#1f3763 [1604]" strokeweight="1pt">
                 <v:stroke joinstyle="miter"/>
                 <v:textbox>
                   <w:txbxContent>
@@ -303,7 +824,7 @@
           </mc:Choice>
           <mc:Fallback>
             <w:pict>
-              <v:roundrect w14:anchorId="6B747F66" id="Rectangle: Rounded Corners 24" o:spid="_x0000_s1027" style="position:absolute;margin-left:-56.15pt;margin-top:150.45pt;width:85.25pt;height:69.85pt;z-index:251688960;visibility:visible;mso-wrap-style:square;mso-height-percent:0;mso-wrap-distance-left:9pt;mso-wrap-distance-top:0;mso-wrap-distance-right:9pt;mso-wrap-distance-bottom:0;mso-position-horizontal:absolute;mso-position-horizontal-relative:text;mso-position-vertical:absolute;mso-position-vertical-relative:text;mso-height-percent:0;mso-height-relative:margin;v-text-anchor:middle" arcsize="10923f" o:gfxdata="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" fillcolor="#4472c4 [3204]" strokecolor="#1f3763 [1604]" strokeweight="1pt">
+              <v:roundrect w14:anchorId="6B747F66" id="Rectangle: Rounded Corners 24" o:spid="_x0000_s1029" style="position:absolute;margin-left:-56.15pt;margin-top:150.45pt;width:85.25pt;height:69.85pt;z-index:251688960;visibility:visible;mso-wrap-style:square;mso-height-percent:0;mso-wrap-distance-left:9pt;mso-wrap-distance-top:0;mso-wrap-distance-right:9pt;mso-wrap-distance-bottom:0;mso-position-horizontal:absolute;mso-position-horizontal-relative:text;mso-position-vertical:absolute;mso-position-vertical-relative:text;mso-height-percent:0;mso-height-relative:margin;v-text-anchor:middle" arcsize="10923f" o:gfxdata="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" fillcolor="#4472c4 [3204]" strokecolor="#1f3763 [1604]" strokeweight="1pt">
                 <v:stroke joinstyle="miter"/>
                 <v:textbox>
                   <w:txbxContent>
@@ -337,7 +858,7 @@
         <mc:AlternateContent>
           <mc:Choice Requires="wps">
             <w:drawing>
-              <wp:anchor distT="0" distB="0" distL="114300" distR="114300" simplePos="0" relativeHeight="251687936" behindDoc="0" locked="0" layoutInCell="1" allowOverlap="1" wp14:anchorId="5B456770" wp14:editId="3CD9F8CA">
+              <wp:anchor distT="0" distB="0" distL="114300" distR="114300" simplePos="0" relativeHeight="251687936" behindDoc="0" locked="0" layoutInCell="1" allowOverlap="1" wp14:anchorId="5B456770" wp14:editId="42A2B155">
                 <wp:simplePos x="0" y="0"/>
                 <wp:positionH relativeFrom="column">
                   <wp:posOffset>-21772</wp:posOffset>
@@ -395,7 +916,7 @@
           </mc:Choice>
           <mc:Fallback>
             <w:pict>
-              <v:shape w14:anchorId="21107627" id="Straight Arrow Connector 23" o:spid="_x0000_s1026" type="#_x0000_t32" style="position:absolute;margin-left:-1.7pt;margin-top:129.85pt;width:3.6pt;height:23.15pt;flip:x;z-index:251687936;visibility:visible;mso-wrap-style:square;mso-width-percent:0;mso-height-percent:0;mso-wrap-distance-left:9pt;mso-wrap-distance-top:0;mso-wrap-distance-right:9pt;mso-wrap-distance-bottom:0;mso-position-horizontal:absolute;mso-position-horizontal-relative:text;mso-position-vertical:absolute;mso-position-vertical-relative:text;mso-width-percent:0;mso-height-percent:0;mso-width-relative:margin;mso-height-relative:margin" o:gfxdata="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" strokecolor="#4472c4 [3204]" strokeweight=".5pt">
+              <v:shape w14:anchorId="2CF4A81A" id="Straight Arrow Connector 23" o:spid="_x0000_s1026" type="#_x0000_t32" style="position:absolute;margin-left:-1.7pt;margin-top:129.85pt;width:3.6pt;height:23.15pt;flip:x;z-index:251687936;visibility:visible;mso-wrap-style:square;mso-width-percent:0;mso-height-percent:0;mso-wrap-distance-left:9pt;mso-wrap-distance-top:0;mso-wrap-distance-right:9pt;mso-wrap-distance-bottom:0;mso-position-horizontal:absolute;mso-position-horizontal-relative:text;mso-position-vertical:absolute;mso-position-vertical-relative:text;mso-width-percent:0;mso-height-percent:0;mso-width-relative:margin;mso-height-relative:margin" o:gfxdata="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" strokecolor="#4472c4 [3204]" strokeweight=".5pt">
                 <v:stroke endarrow="block" joinstyle="miter"/>
               </v:shape>
             </w:pict>
@@ -409,213 +930,7 @@
         <mc:AlternateContent>
           <mc:Choice Requires="wps">
             <w:drawing>
-              <wp:anchor distT="0" distB="0" distL="114300" distR="114300" simplePos="0" relativeHeight="251686912" behindDoc="0" locked="0" layoutInCell="1" allowOverlap="1" wp14:anchorId="72F48D72" wp14:editId="03B08B88">
-                <wp:simplePos x="0" y="0"/>
-                <wp:positionH relativeFrom="column">
-                  <wp:posOffset>2492829</wp:posOffset>
-                </wp:positionH>
-                <wp:positionV relativeFrom="paragraph">
-                  <wp:posOffset>6193971</wp:posOffset>
-                </wp:positionV>
-                <wp:extent cx="1654628" cy="1442358"/>
-                <wp:effectExtent l="0" t="0" r="22225" b="24765"/>
-                <wp:wrapNone/>
-                <wp:docPr id="22" name="Rectangle 22"/>
-                <wp:cNvGraphicFramePr/>
-                <a:graphic xmlns:a="http://schemas.openxmlformats.org/drawingml/2006/main">
-                  <a:graphicData uri="http://schemas.microsoft.com/office/word/2010/wordprocessingShape">
-                    <wps:wsp>
-                      <wps:cNvSpPr/>
-                      <wps:spPr>
-                        <a:xfrm>
-                          <a:off x="0" y="0"/>
-                          <a:ext cx="1654628" cy="1442358"/>
-                        </a:xfrm>
-                        <a:prstGeom prst="rect">
-                          <a:avLst/>
-                        </a:prstGeom>
-                      </wps:spPr>
-                      <wps:style>
-                        <a:lnRef idx="2">
-                          <a:schemeClr val="accent1">
-                            <a:shade val="50000"/>
-                          </a:schemeClr>
-                        </a:lnRef>
-                        <a:fillRef idx="1">
-                          <a:schemeClr val="accent1"/>
-                        </a:fillRef>
-                        <a:effectRef idx="0">
-                          <a:schemeClr val="accent1"/>
-                        </a:effectRef>
-                        <a:fontRef idx="minor">
-                          <a:schemeClr val="lt1"/>
-                        </a:fontRef>
-                      </wps:style>
-                      <wps:bodyPr rot="0" spcFirstLastPara="0" vertOverflow="overflow" horzOverflow="overflow" vert="horz" wrap="square" lIns="91440" tIns="45720" rIns="91440" bIns="45720" numCol="1" spcCol="0" rtlCol="0" fromWordArt="0" anchor="ctr" anchorCtr="0" forceAA="0" compatLnSpc="1">
-                        <a:prstTxWarp prst="textNoShape">
-                          <a:avLst/>
-                        </a:prstTxWarp>
-                        <a:noAutofit/>
-                      </wps:bodyPr>
-                    </wps:wsp>
-                  </a:graphicData>
-                </a:graphic>
-              </wp:anchor>
-            </w:drawing>
-          </mc:Choice>
-          <mc:Fallback>
-            <w:pict>
-              <v:rect w14:anchorId="7B7B2A3D" id="Rectangle 22" o:spid="_x0000_s1026" style="position:absolute;margin-left:196.3pt;margin-top:487.7pt;width:130.3pt;height:113.55pt;z-index:251686912;visibility:visible;mso-wrap-style:square;mso-wrap-distance-left:9pt;mso-wrap-distance-top:0;mso-wrap-distance-right:9pt;mso-wrap-distance-bottom:0;mso-position-horizontal:absolute;mso-position-horizontal-relative:text;mso-position-vertical:absolute;mso-position-vertical-relative:text;v-text-anchor:middle" o:gfxdata="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" fillcolor="#4472c4 [3204]" strokecolor="#1f3763 [1604]" strokeweight="1pt"/>
-            </w:pict>
-          </mc:Fallback>
-        </mc:AlternateContent>
-      </w:r>
-      <w:r>
-        <w:rPr>
-          <w:noProof/>
-        </w:rPr>
-        <mc:AlternateContent>
-          <mc:Choice Requires="wps">
-            <w:drawing>
-              <wp:anchor distT="0" distB="0" distL="114300" distR="114300" simplePos="0" relativeHeight="251685888" behindDoc="0" locked="0" layoutInCell="1" allowOverlap="1" wp14:anchorId="073CD491" wp14:editId="1C60A2B7">
-                <wp:simplePos x="0" y="0"/>
-                <wp:positionH relativeFrom="column">
-                  <wp:posOffset>1202871</wp:posOffset>
-                </wp:positionH>
-                <wp:positionV relativeFrom="paragraph">
-                  <wp:posOffset>6226629</wp:posOffset>
-                </wp:positionV>
-                <wp:extent cx="729343" cy="1300842"/>
-                <wp:effectExtent l="0" t="0" r="13970" b="13970"/>
-                <wp:wrapNone/>
-                <wp:docPr id="21" name="Rectangle 21"/>
-                <wp:cNvGraphicFramePr/>
-                <a:graphic xmlns:a="http://schemas.openxmlformats.org/drawingml/2006/main">
-                  <a:graphicData uri="http://schemas.microsoft.com/office/word/2010/wordprocessingShape">
-                    <wps:wsp>
-                      <wps:cNvSpPr/>
-                      <wps:spPr>
-                        <a:xfrm>
-                          <a:off x="0" y="0"/>
-                          <a:ext cx="729343" cy="1300842"/>
-                        </a:xfrm>
-                        <a:prstGeom prst="rect">
-                          <a:avLst/>
-                        </a:prstGeom>
-                      </wps:spPr>
-                      <wps:style>
-                        <a:lnRef idx="2">
-                          <a:schemeClr val="accent1">
-                            <a:shade val="50000"/>
-                          </a:schemeClr>
-                        </a:lnRef>
-                        <a:fillRef idx="1">
-                          <a:schemeClr val="accent1"/>
-                        </a:fillRef>
-                        <a:effectRef idx="0">
-                          <a:schemeClr val="accent1"/>
-                        </a:effectRef>
-                        <a:fontRef idx="minor">
-                          <a:schemeClr val="lt1"/>
-                        </a:fontRef>
-                      </wps:style>
-                      <wps:bodyPr rot="0" spcFirstLastPara="0" vertOverflow="overflow" horzOverflow="overflow" vert="horz" wrap="square" lIns="91440" tIns="45720" rIns="91440" bIns="45720" numCol="1" spcCol="0" rtlCol="0" fromWordArt="0" anchor="ctr" anchorCtr="0" forceAA="0" compatLnSpc="1">
-                        <a:prstTxWarp prst="textNoShape">
-                          <a:avLst/>
-                        </a:prstTxWarp>
-                        <a:noAutofit/>
-                      </wps:bodyPr>
-                    </wps:wsp>
-                  </a:graphicData>
-                </a:graphic>
-              </wp:anchor>
-            </w:drawing>
-          </mc:Choice>
-          <mc:Fallback>
-            <w:pict>
-              <v:rect w14:anchorId="0A337853" id="Rectangle 21" o:spid="_x0000_s1026" style="position:absolute;margin-left:94.7pt;margin-top:490.3pt;width:57.45pt;height:102.45pt;z-index:251685888;visibility:visible;mso-wrap-style:square;mso-wrap-distance-left:9pt;mso-wrap-distance-top:0;mso-wrap-distance-right:9pt;mso-wrap-distance-bottom:0;mso-position-horizontal:absolute;mso-position-horizontal-relative:text;mso-position-vertical:absolute;mso-position-vertical-relative:text;v-text-anchor:middle" o:gfxdata="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" fillcolor="#4472c4 [3204]" strokecolor="#1f3763 [1604]" strokeweight="1pt"/>
-            </w:pict>
-          </mc:Fallback>
-        </mc:AlternateContent>
-      </w:r>
-      <w:r>
-        <w:rPr>
-          <w:noProof/>
-        </w:rPr>
-        <mc:AlternateContent>
-          <mc:Choice Requires="wps">
-            <w:drawing>
-              <wp:anchor distT="0" distB="0" distL="114300" distR="114300" simplePos="0" relativeHeight="251684864" behindDoc="0" locked="0" layoutInCell="1" allowOverlap="1" wp14:anchorId="070A8BAC" wp14:editId="6C5C5131">
-                <wp:simplePos x="0" y="0"/>
-                <wp:positionH relativeFrom="column">
-                  <wp:posOffset>838200</wp:posOffset>
-                </wp:positionH>
-                <wp:positionV relativeFrom="paragraph">
-                  <wp:posOffset>5883729</wp:posOffset>
-                </wp:positionV>
-                <wp:extent cx="3728357" cy="2057400"/>
-                <wp:effectExtent l="0" t="0" r="24765" b="19050"/>
-                <wp:wrapNone/>
-                <wp:docPr id="20" name="Rectangle: Rounded Corners 20"/>
-                <wp:cNvGraphicFramePr/>
-                <a:graphic xmlns:a="http://schemas.openxmlformats.org/drawingml/2006/main">
-                  <a:graphicData uri="http://schemas.microsoft.com/office/word/2010/wordprocessingShape">
-                    <wps:wsp>
-                      <wps:cNvSpPr/>
-                      <wps:spPr>
-                        <a:xfrm>
-                          <a:off x="0" y="0"/>
-                          <a:ext cx="3728357" cy="2057400"/>
-                        </a:xfrm>
-                        <a:prstGeom prst="roundRect">
-                          <a:avLst/>
-                        </a:prstGeom>
-                      </wps:spPr>
-                      <wps:style>
-                        <a:lnRef idx="2">
-                          <a:schemeClr val="accent1">
-                            <a:shade val="50000"/>
-                          </a:schemeClr>
-                        </a:lnRef>
-                        <a:fillRef idx="1">
-                          <a:schemeClr val="accent1"/>
-                        </a:fillRef>
-                        <a:effectRef idx="0">
-                          <a:schemeClr val="accent1"/>
-                        </a:effectRef>
-                        <a:fontRef idx="minor">
-                          <a:schemeClr val="lt1"/>
-                        </a:fontRef>
-                      </wps:style>
-                      <wps:bodyPr rot="0" spcFirstLastPara="0" vertOverflow="overflow" horzOverflow="overflow" vert="horz" wrap="square" lIns="91440" tIns="45720" rIns="91440" bIns="45720" numCol="1" spcCol="0" rtlCol="0" fromWordArt="0" anchor="ctr" anchorCtr="0" forceAA="0" compatLnSpc="1">
-                        <a:prstTxWarp prst="textNoShape">
-                          <a:avLst/>
-                        </a:prstTxWarp>
-                        <a:noAutofit/>
-                      </wps:bodyPr>
-                    </wps:wsp>
-                  </a:graphicData>
-                </a:graphic>
-              </wp:anchor>
-            </w:drawing>
-          </mc:Choice>
-          <mc:Fallback>
-            <w:pict>
-              <v:roundrect w14:anchorId="515E7CF2" id="Rectangle: Rounded Corners 20" o:spid="_x0000_s1026" style="position:absolute;margin-left:66pt;margin-top:463.3pt;width:293.55pt;height:162pt;z-index:251684864;visibility:visible;mso-wrap-style:square;mso-wrap-distance-left:9pt;mso-wrap-distance-top:0;mso-wrap-distance-right:9pt;mso-wrap-distance-bottom:0;mso-position-horizontal:absolute;mso-position-horizontal-relative:text;mso-position-vertical:absolute;mso-position-vertical-relative:text;v-text-anchor:middle" arcsize="10923f" o:gfxdata="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" fillcolor="#4472c4 [3204]" strokecolor="#1f3763 [1604]" strokeweight="1pt">
-                <v:stroke joinstyle="miter"/>
-              </v:roundrect>
-            </w:pict>
-          </mc:Fallback>
-        </mc:AlternateContent>
-      </w:r>
-      <w:r>
-        <w:rPr>
-          <w:noProof/>
-        </w:rPr>
-        <mc:AlternateContent>
-          <mc:Choice Requires="wps">
-            <w:drawing>
-              <wp:anchor distT="0" distB="0" distL="114300" distR="114300" simplePos="0" relativeHeight="251683840" behindDoc="0" locked="0" layoutInCell="1" allowOverlap="1" wp14:anchorId="775C2235" wp14:editId="12F23E0B">
+              <wp:anchor distT="0" distB="0" distL="114300" distR="114300" simplePos="0" relativeHeight="251683840" behindDoc="0" locked="0" layoutInCell="1" allowOverlap="1" wp14:anchorId="775C2235" wp14:editId="39A8B49B">
                 <wp:simplePos x="0" y="0"/>
                 <wp:positionH relativeFrom="column">
                   <wp:posOffset>2705100</wp:posOffset>
@@ -676,7 +991,7 @@
           </mc:Choice>
           <mc:Fallback>
             <w:pict>
-              <v:shape w14:anchorId="67C733B0" id="Straight Arrow Connector 19" o:spid="_x0000_s1026" type="#_x0000_t32" style="position:absolute;margin-left:213pt;margin-top:174.45pt;width:39.45pt;height:24pt;flip:x y;z-index:251683840;visibility:visible;mso-wrap-style:square;mso-width-percent:0;mso-height-percent:0;mso-wrap-distance-left:9pt;mso-wrap-distance-top:0;mso-wrap-distance-right:9pt;mso-wrap-distance-bottom:0;mso-position-horizontal:absolute;mso-position-horizontal-relative:text;mso-position-vertical:absolute;mso-position-vertical-relative:text;mso-width-percent:0;mso-height-percent:0;mso-width-relative:margin;mso-height-relative:margin" o:gfxdata="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" strokecolor="black [3213]" strokeweight=".5pt">
+              <v:shape w14:anchorId="255D3702" id="Straight Arrow Connector 19" o:spid="_x0000_s1026" type="#_x0000_t32" style="position:absolute;margin-left:213pt;margin-top:174.45pt;width:39.45pt;height:24pt;flip:x y;z-index:251683840;visibility:visible;mso-wrap-style:square;mso-width-percent:0;mso-height-percent:0;mso-wrap-distance-left:9pt;mso-wrap-distance-top:0;mso-wrap-distance-right:9pt;mso-wrap-distance-bottom:0;mso-position-horizontal:absolute;mso-position-horizontal-relative:text;mso-position-vertical:absolute;mso-position-vertical-relative:text;mso-width-percent:0;mso-height-percent:0;mso-width-relative:margin;mso-height-relative:margin" o:gfxdata="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" strokecolor="black [3213]" strokeweight=".5pt">
                 <v:stroke endarrow="block" joinstyle="miter"/>
               </v:shape>
             </w:pict>
@@ -826,7 +1141,7 @@
           </mc:Choice>
           <mc:Fallback>
             <w:pict>
-              <v:roundrect w14:anchorId="22384583" id="Rectangle: Rounded Corners 17" o:spid="_x0000_s1028" style="position:absolute;margin-left:180.4pt;margin-top:183.85pt;width:139.7pt;height:135.85pt;z-index:251679744;visibility:visible;mso-wrap-style:square;mso-height-percent:0;mso-wrap-distance-left:9pt;mso-wrap-distance-top:0;mso-wrap-distance-right:9pt;mso-wrap-distance-bottom:0;mso-position-horizontal:absolute;mso-position-horizontal-relative:text;mso-position-vertical:absolute;mso-position-vertical-relative:text;mso-height-percent:0;mso-height-relative:margin;v-text-anchor:middle" arcsize="10923f" o:gfxdata="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" fillcolor="#4472c4 [3204]" strokecolor="#1f3763 [1604]" strokeweight="1pt">
+              <v:roundrect w14:anchorId="22384583" id="Rectangle: Rounded Corners 17" o:spid="_x0000_s1030" style="position:absolute;margin-left:180.4pt;margin-top:183.85pt;width:139.7pt;height:135.85pt;z-index:251679744;visibility:visible;mso-wrap-style:square;mso-height-percent:0;mso-wrap-distance-left:9pt;mso-wrap-distance-top:0;mso-wrap-distance-right:9pt;mso-wrap-distance-bottom:0;mso-position-horizontal:absolute;mso-position-horizontal-relative:text;mso-position-vertical:absolute;mso-position-vertical-relative:text;mso-height-percent:0;mso-height-relative:margin;v-text-anchor:middle" arcsize="10923f" o:gfxdata="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" fillcolor="#4472c4 [3204]" strokecolor="#1f3763 [1604]" strokeweight="1pt">
                 <v:stroke joinstyle="miter"/>
                 <v:textbox>
                   <w:txbxContent>
@@ -978,7 +1293,7 @@
           </mc:Choice>
           <mc:Fallback>
             <w:pict>
-              <v:shape w14:anchorId="71E67E12" id="Straight Arrow Connector 14" o:spid="_x0000_s1026" type="#_x0000_t32" style="position:absolute;margin-left:100.7pt;margin-top:172.3pt;width:34.25pt;height:33pt;flip:y;z-index:251675648;visibility:visible;mso-wrap-style:square;mso-width-percent:0;mso-height-percent:0;mso-wrap-distance-left:9pt;mso-wrap-distance-top:0;mso-wrap-distance-right:9pt;mso-wrap-distance-bottom:0;mso-position-horizontal:absolute;mso-position-horizontal-relative:text;mso-position-vertical:absolute;mso-position-vertical-relative:text;mso-width-percent:0;mso-height-percent:0;mso-width-relative:margin;mso-height-relative:margin" o:gfxdata="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" strokecolor="black [3213]" strokeweight=".5pt">
+              <v:shape w14:anchorId="47E32023" id="Straight Arrow Connector 14" o:spid="_x0000_s1026" type="#_x0000_t32" style="position:absolute;margin-left:100.7pt;margin-top:172.3pt;width:34.25pt;height:33pt;flip:y;z-index:251675648;visibility:visible;mso-wrap-style:square;mso-width-percent:0;mso-height-percent:0;mso-wrap-distance-left:9pt;mso-wrap-distance-top:0;mso-wrap-distance-right:9pt;mso-wrap-distance-bottom:0;mso-position-horizontal:absolute;mso-position-horizontal-relative:text;mso-position-vertical:absolute;mso-position-vertical-relative:text;mso-width-percent:0;mso-height-percent:0;mso-width-relative:margin;mso-height-relative:margin" o:gfxdata="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" strokecolor="black [3213]" strokeweight=".5pt">
                 <v:stroke endarrow="block" joinstyle="miter"/>
               </v:shape>
             </w:pict>
@@ -1100,7 +1415,7 @@
           </mc:Choice>
           <mc:Fallback>
             <w:pict>
-              <v:rect w14:anchorId="694EFDD4" id="Rectangle 15" o:spid="_x0000_s1029" style="position:absolute;margin-left:391.3pt;margin-top:162pt;width:94.7pt;height:129.85pt;z-index:251676672;visibility:visible;mso-wrap-style:square;mso-width-percent:0;mso-height-percent:0;mso-wrap-distance-left:9pt;mso-wrap-distance-top:0;mso-wrap-distance-right:9pt;mso-wrap-distance-bottom:0;mso-position-horizontal:absolute;mso-position-horizontal-relative:text;mso-position-vertical:absolute;mso-position-vertical-relative:text;mso-width-percent:0;mso-height-percent:0;mso-width-relative:margin;mso-height-relative:margin;v-text-anchor:middle" o:gfxdata="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" fillcolor="#4472c4 [3204]" strokecolor="#1f3763 [1604]" strokeweight="1pt">
+              <v:rect w14:anchorId="694EFDD4" id="Rectangle 15" o:spid="_x0000_s1031" style="position:absolute;margin-left:391.3pt;margin-top:162pt;width:94.7pt;height:129.85pt;z-index:251676672;visibility:visible;mso-wrap-style:square;mso-width-percent:0;mso-height-percent:0;mso-wrap-distance-left:9pt;mso-wrap-distance-top:0;mso-wrap-distance-right:9pt;mso-wrap-distance-bottom:0;mso-position-horizontal:absolute;mso-position-horizontal-relative:text;mso-position-vertical:absolute;mso-position-vertical-relative:text;mso-width-percent:0;mso-height-percent:0;mso-width-relative:margin;mso-height-relative:margin;v-text-anchor:middle" o:gfxdata="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" fillcolor="#4472c4 [3204]" strokecolor="#1f3763 [1604]" strokeweight="1pt">
                 <v:textbox>
                   <w:txbxContent>
                     <w:p>
@@ -1294,7 +1609,7 @@
           </mc:Choice>
           <mc:Fallback>
             <w:pict>
-              <v:roundrect w14:anchorId="7945F588" id="Rectangle: Rounded Corners 13" o:spid="_x0000_s1030" style="position:absolute;margin-left:18.45pt;margin-top:189.45pt;width:139.7pt;height:135.85pt;z-index:251674624;visibility:visible;mso-wrap-style:square;mso-height-percent:0;mso-wrap-distance-left:9pt;mso-wrap-distance-top:0;mso-wrap-distance-right:9pt;mso-wrap-distance-bottom:0;mso-position-horizontal:absolute;mso-position-horizontal-relative:text;mso-position-vertical:absolute;mso-position-vertical-relative:text;mso-height-percent:0;mso-height-relative:margin;v-text-anchor:middle" arcsize="10923f" o:gfxdata="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" fillcolor="#4472c4 [3204]" strokecolor="#1f3763 [1604]" strokeweight="1pt">
+              <v:roundrect w14:anchorId="7945F588" id="Rectangle: Rounded Corners 13" o:spid="_x0000_s1032" style="position:absolute;margin-left:18.45pt;margin-top:189.45pt;width:139.7pt;height:135.85pt;z-index:251674624;visibility:visible;mso-wrap-style:square;mso-height-percent:0;mso-wrap-distance-left:9pt;mso-wrap-distance-top:0;mso-wrap-distance-right:9pt;mso-wrap-distance-bottom:0;mso-position-horizontal:absolute;mso-position-horizontal-relative:text;mso-position-vertical:absolute;mso-position-vertical-relative:text;mso-height-percent:0;mso-height-relative:margin;v-text-anchor:middle" arcsize="10923f" o:gfxdata="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" fillcolor="#4472c4 [3204]" strokecolor="#1f3763 [1604]" strokeweight="1pt">
                 <v:stroke joinstyle="miter"/>
                 <v:textbox>
                   <w:txbxContent>
@@ -1452,7 +1767,7 @@
           </mc:Choice>
           <mc:Fallback>
             <w:pict>
-              <v:rect w14:anchorId="317ABA82" id="Rectangle 12" o:spid="_x0000_s1031" style="position:absolute;margin-left:53.55pt;margin-top:357.4pt;width:370.7pt;height:37.3pt;z-index:251673600;visibility:visible;mso-wrap-style:square;mso-wrap-distance-left:9pt;mso-wrap-distance-top:0;mso-wrap-distance-right:9pt;mso-wrap-distance-bottom:0;mso-position-horizontal:absolute;mso-position-horizontal-relative:text;mso-position-vertical:absolute;mso-position-vertical-relative:text;v-text-anchor:middle" o:gfxdata="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" fillcolor="#4472c4 [3204]" strokecolor="#1f3763 [1604]" strokeweight="1pt">
+              <v:rect w14:anchorId="317ABA82" id="Rectangle 12" o:spid="_x0000_s1033" style="position:absolute;margin-left:53.55pt;margin-top:357.4pt;width:370.7pt;height:37.3pt;z-index:251673600;visibility:visible;mso-wrap-style:square;mso-wrap-distance-left:9pt;mso-wrap-distance-top:0;mso-wrap-distance-right:9pt;mso-wrap-distance-bottom:0;mso-position-horizontal:absolute;mso-position-horizontal-relative:text;mso-position-vertical:absolute;mso-position-vertical-relative:text;v-text-anchor:middle" o:gfxdata="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" fillcolor="#4472c4 [3204]" strokecolor="#1f3763 [1604]" strokeweight="1pt">
                 <v:textbox>
                   <w:txbxContent>
                     <w:p>
@@ -1532,7 +1847,7 @@
           </mc:Choice>
           <mc:Fallback>
             <w:pict>
-              <v:shape w14:anchorId="2AE9090E" id="Straight Arrow Connector 7" o:spid="_x0000_s1026" type="#_x0000_t32" style="position:absolute;margin-left:186pt;margin-top:63.85pt;width:8.55pt;height:45.85pt;flip:y;z-index:251667456;visibility:visible;mso-wrap-style:square;mso-wrap-distance-left:9pt;mso-wrap-distance-top:0;mso-wrap-distance-right:9pt;mso-wrap-distance-bottom:0;mso-position-horizontal:absolute;mso-position-horizontal-relative:text;mso-position-vertical:absolute;mso-position-vertical-relative:text" o:gfxdata="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" strokecolor="black [3213]" strokeweight=".5pt">
+              <v:shape w14:anchorId="393EB4EC" id="Straight Arrow Connector 7" o:spid="_x0000_s1026" type="#_x0000_t32" style="position:absolute;margin-left:186pt;margin-top:63.85pt;width:8.55pt;height:45.85pt;flip:y;z-index:251667456;visibility:visible;mso-wrap-style:square;mso-wrap-distance-left:9pt;mso-wrap-distance-top:0;mso-wrap-distance-right:9pt;mso-wrap-distance-bottom:0;mso-position-horizontal:absolute;mso-position-horizontal-relative:text;mso-position-vertical:absolute;mso-position-vertical-relative:text" o:gfxdata="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" strokecolor="black [3213]" strokeweight=".5pt">
                 <v:stroke endarrow="block" joinstyle="miter"/>
               </v:shape>
             </w:pict>
@@ -1601,7 +1916,7 @@
           </mc:Choice>
           <mc:Fallback>
             <w:pict>
-              <v:shape w14:anchorId="09C73C0E" id="Straight Arrow Connector 6" o:spid="_x0000_s1026" type="#_x0000_t32" style="position:absolute;margin-left:73.7pt;margin-top:112.65pt;width:38.1pt;height:16.7pt;z-index:251666432;visibility:visible;mso-wrap-style:square;mso-width-percent:0;mso-height-percent:0;mso-wrap-distance-left:9pt;mso-wrap-distance-top:0;mso-wrap-distance-right:9pt;mso-wrap-distance-bottom:0;mso-position-horizontal:absolute;mso-position-horizontal-relative:text;mso-position-vertical:absolute;mso-position-vertical-relative:text;mso-width-percent:0;mso-height-percent:0;mso-width-relative:margin;mso-height-relative:margin" o:gfxdata="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" strokecolor="#4472c4 [3204]" strokeweight=".5pt">
+              <v:shape w14:anchorId="519683C8" id="Straight Arrow Connector 6" o:spid="_x0000_s1026" type="#_x0000_t32" style="position:absolute;margin-left:73.7pt;margin-top:112.65pt;width:38.1pt;height:16.7pt;z-index:251666432;visibility:visible;mso-wrap-style:square;mso-width-percent:0;mso-height-percent:0;mso-wrap-distance-left:9pt;mso-wrap-distance-top:0;mso-wrap-distance-right:9pt;mso-wrap-distance-bottom:0;mso-position-horizontal:absolute;mso-position-horizontal-relative:text;mso-position-vertical:absolute;mso-position-vertical-relative:text;mso-width-percent:0;mso-height-percent:0;mso-width-relative:margin;mso-height-relative:margin" o:gfxdata="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" strokecolor="#4472c4 [3204]" strokeweight=".5pt">
                 <v:stroke endarrow="block" joinstyle="miter"/>
               </v:shape>
             </w:pict>
@@ -1694,7 +2009,7 @@
           </mc:Choice>
           <mc:Fallback>
             <w:pict>
-              <v:roundrect w14:anchorId="7D6D8BA7" id="Rectangle: Rounded Corners 5" o:spid="_x0000_s1032" style="position:absolute;margin-left:110.1pt;margin-top:86.15pt;width:141.85pt;height:89.55pt;z-index:251665408;visibility:visible;mso-wrap-style:square;mso-wrap-distance-left:9pt;mso-wrap-distance-top:0;mso-wrap-distance-right:9pt;mso-wrap-distance-bottom:0;mso-position-horizontal:absolute;mso-position-horizontal-relative:text;mso-position-vertical:absolute;mso-position-vertical-relative:text;v-text-anchor:middle" arcsize="10923f" o:gfxdata="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" fillcolor="#4472c4 [3204]" strokecolor="#1f3763 [1604]" strokeweight="1pt">
+              <v:roundrect w14:anchorId="7D6D8BA7" id="Rectangle: Rounded Corners 5" o:spid="_x0000_s1034" style="position:absolute;margin-left:110.1pt;margin-top:86.15pt;width:141.85pt;height:89.55pt;z-index:251665408;visibility:visible;mso-wrap-style:square;mso-wrap-distance-left:9pt;mso-wrap-distance-top:0;mso-wrap-distance-right:9pt;mso-wrap-distance-bottom:0;mso-position-horizontal:absolute;mso-position-horizontal-relative:text;mso-position-vertical:absolute;mso-position-vertical-relative:text;v-text-anchor:middle" arcsize="10923f" o:gfxdata="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" fillcolor="#4472c4 [3204]" strokecolor="#1f3763 [1604]" strokeweight="1pt">
                 <v:stroke joinstyle="miter"/>
                 <v:textbox>
                   <w:txbxContent>
@@ -1811,11 +2126,7 @@
           </mc:Choice>
           <mc:Fallback>
             <w:pict>
-              <v:shapetype w14:anchorId="04DF5642" id="_x0000_t202" coordsize="21600,21600" o:spt="202" path="m,l,21600r21600,l21600,xe">
-                <v:stroke joinstyle="miter"/>
-                <v:path gradientshapeok="t" o:connecttype="rect"/>
-              </v:shapetype>
-              <v:shape id="Text Box 4" o:spid="_x0000_s1033" type="#_x0000_t202" style="position:absolute;margin-left:-34.7pt;margin-top:102.9pt;width:106.7pt;height:24pt;z-index:251663360;visibility:visible;mso-wrap-style:square;mso-width-percent:0;mso-height-percent:0;mso-wrap-distance-left:9pt;mso-wrap-distance-top:0;mso-wrap-distance-right:9pt;mso-wrap-distance-bottom:0;mso-position-horizontal:absolute;mso-position-horizontal-relative:text;mso-position-vertical:absolute;mso-position-vertical-relative:text;mso-width-percent:0;mso-height-percent:0;mso-width-relative:margin;mso-height-relative:margin;v-text-anchor:top" o:gfxdata="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" fillcolor="white [3201]" strokeweight=".5pt">
+              <v:shape w14:anchorId="04DF5642" id="Text Box 4" o:spid="_x0000_s1035" type="#_x0000_t202" style="position:absolute;margin-left:-34.7pt;margin-top:102.9pt;width:106.7pt;height:24pt;z-index:251663360;visibility:visible;mso-wrap-style:square;mso-width-percent:0;mso-height-percent:0;mso-wrap-distance-left:9pt;mso-wrap-distance-top:0;mso-wrap-distance-right:9pt;mso-wrap-distance-bottom:0;mso-position-horizontal:absolute;mso-position-horizontal-relative:text;mso-position-vertical:absolute;mso-position-vertical-relative:text;mso-width-percent:0;mso-height-percent:0;mso-width-relative:margin;mso-height-relative:margin;v-text-anchor:top" o:gfxdata="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" fillcolor="white [3201]" strokeweight=".5pt">
                 <v:textbox>
                   <w:txbxContent>
                     <w:p>
@@ -1909,7 +2220,7 @@
           </mc:Choice>
           <mc:Fallback>
             <w:pict>
-              <v:shape w14:anchorId="6B496453" id="Straight Arrow Connector 3" o:spid="_x0000_s1026" type="#_x0000_t32" style="position:absolute;margin-left:70.7pt;margin-top:0;width:38.15pt;height:16.7pt;z-index:251661312;visibility:visible;mso-wrap-style:square;mso-width-percent:0;mso-height-percent:0;mso-wrap-distance-left:9pt;mso-wrap-distance-top:0;mso-wrap-distance-right:9pt;mso-wrap-distance-bottom:0;mso-position-horizontal:absolute;mso-position-horizontal-relative:text;mso-position-vertical:absolute;mso-position-vertical-relative:text;mso-width-percent:0;mso-height-percent:0;mso-width-relative:margin;mso-height-relative:margin" o:gfxdata="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" strokecolor="#4472c4 [3204]" strokeweight=".5pt">
+              <v:shape w14:anchorId="3A50F4E2" id="Straight Arrow Connector 3" o:spid="_x0000_s1026" type="#_x0000_t32" style="position:absolute;margin-left:70.7pt;margin-top:0;width:38.15pt;height:16.7pt;z-index:251661312;visibility:visible;mso-wrap-style:square;mso-width-percent:0;mso-height-percent:0;mso-wrap-distance-left:9pt;mso-wrap-distance-top:0;mso-wrap-distance-right:9pt;mso-wrap-distance-bottom:0;mso-position-horizontal:absolute;mso-position-horizontal-relative:text;mso-position-vertical:absolute;mso-position-vertical-relative:text;mso-width-percent:0;mso-height-percent:0;mso-width-relative:margin;mso-height-relative:margin" o:gfxdata="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" strokecolor="#4472c4 [3204]" strokeweight=".5pt">
                 <v:stroke endarrow="block" joinstyle="miter"/>
               </v:shape>
             </w:pict>
@@ -1994,7 +2305,7 @@
           </mc:Choice>
           <mc:Fallback>
             <w:pict>
-              <v:shape w14:anchorId="06B259AC" id="Text Box 2" o:spid="_x0000_s1034" type="#_x0000_t202" style="position:absolute;margin-left:-36.85pt;margin-top:-19.3pt;width:106.7pt;height:24pt;z-index:251660288;visibility:visible;mso-wrap-style:square;mso-width-percent:0;mso-height-percent:0;mso-wrap-distance-left:9pt;mso-wrap-distance-top:0;mso-wrap-distance-right:9pt;mso-wrap-distance-bottom:0;mso-position-horizontal:absolute;mso-position-horizontal-relative:text;mso-position-vertical:absolute;mso-position-vertical-relative:text;mso-width-percent:0;mso-height-percent:0;mso-width-relative:margin;mso-height-relative:margin;v-text-anchor:top" o:gfxdata="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" fillcolor="white [3201]" strokeweight=".5pt">
+              <v:shape w14:anchorId="06B259AC" id="Text Box 2" o:spid="_x0000_s1036" type="#_x0000_t202" style="position:absolute;margin-left:-36.85pt;margin-top:-19.3pt;width:106.7pt;height:24pt;z-index:251660288;visibility:visible;mso-wrap-style:square;mso-width-percent:0;mso-height-percent:0;mso-wrap-distance-left:9pt;mso-wrap-distance-top:0;mso-wrap-distance-right:9pt;mso-wrap-distance-bottom:0;mso-position-horizontal:absolute;mso-position-horizontal-relative:text;mso-position-vertical:absolute;mso-position-vertical-relative:text;mso-width-percent:0;mso-height-percent:0;mso-width-relative:margin;mso-height-relative:margin;v-text-anchor:top" o:gfxdata="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" fillcolor="white [3201]" strokeweight=".5pt">
                 <v:textbox>
                   <w:txbxContent>
                     <w:p>
@@ -2114,7 +2425,7 @@
           </mc:Choice>
           <mc:Fallback>
             <w:pict>
-              <v:roundrect w14:anchorId="2178DA49" id="Rectangle: Rounded Corners 1" o:spid="_x0000_s1035" style="position:absolute;margin-left:107.15pt;margin-top:-26.55pt;width:141.85pt;height:89.55pt;z-index:251659264;visibility:visible;mso-wrap-style:square;mso-wrap-distance-left:9pt;mso-wrap-distance-top:0;mso-wrap-distance-right:9pt;mso-wrap-distance-bottom:0;mso-position-horizontal:absolute;mso-position-horizontal-relative:text;mso-position-vertical:absolute;mso-position-vertical-relative:text;v-text-anchor:middle" arcsize="10923f" o:gfxdata="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" fillcolor="#4472c4 [3204]" strokecolor="#1f3763 [1604]" strokeweight="1pt">
+              <v:roundrect w14:anchorId="2178DA49" id="Rectangle: Rounded Corners 1" o:spid="_x0000_s1037" style="position:absolute;margin-left:107.15pt;margin-top:-26.55pt;width:141.85pt;height:89.55pt;z-index:251659264;visibility:visible;mso-wrap-style:square;mso-wrap-distance-left:9pt;mso-wrap-distance-top:0;mso-wrap-distance-right:9pt;mso-wrap-distance-bottom:0;mso-position-horizontal:absolute;mso-position-horizontal-relative:text;mso-position-vertical:absolute;mso-position-vertical-relative:text;v-text-anchor:middle" arcsize="10923f" o:gfxdata="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" fillcolor="#4472c4 [3204]" strokecolor="#1f3763 [1604]" strokeweight="1pt">
                 <v:stroke joinstyle="miter"/>
                 <v:textbox>
                   <w:txbxContent>
@@ -2563,7 +2874,7 @@
   <w:style w:type="paragraph" w:default="1" w:styleId="Normal">
     <w:name w:val="Normal"/>
     <w:qFormat/>
-    <w:rsid w:val="009633DD"/>
+    <w:rsid w:val="00AF23E8"/>
   </w:style>
   <w:style w:type="character" w:default="1" w:styleId="DefaultParagraphFont">
     <w:name w:val="Default Paragraph Font"/>

</xml_diff>